<commit_message>
update paper --- removed outline
</commit_message>
<xml_diff>
--- a/Draft/The paper.docx
+++ b/Draft/The paper.docx
@@ -5,1529 +5,18 @@
     <w:p>
       <w:pPr>
         <w:pStyle w:val="Heading1"/>
-        <w:numPr>
-          <w:ilvl w:val="0"/>
-          <w:numId w:val="0"/>
-        </w:numPr>
-        <w:rPr>
-          <w:vanish/>
-        </w:rPr>
-      </w:pPr>
-      <w:bookmarkStart w:id="0" w:name="_Toc87348956"/>
-      <w:r>
-        <w:t>Acknowledgements</w:t>
-      </w:r>
-      <w:bookmarkEnd w:id="0"/>
-    </w:p>
-    <w:p>
-      <w:r>
-        <w:br w:type="page"/>
-      </w:r>
-    </w:p>
-    <w:p>
-      <w:pPr>
-        <w:pStyle w:val="Heading1"/>
-        <w:numPr>
-          <w:ilvl w:val="0"/>
-          <w:numId w:val="0"/>
-        </w:numPr>
-      </w:pPr>
-      <w:bookmarkStart w:id="1" w:name="_Toc87348957"/>
-      <w:r>
-        <w:lastRenderedPageBreak/>
-        <w:t>Abstract</w:t>
-      </w:r>
-      <w:bookmarkEnd w:id="1"/>
-    </w:p>
-    <w:p>
-      <w:pPr>
-        <w:rPr>
-          <w:rFonts w:cstheme="minorHAnsi"/>
-          <w:sz w:val="32"/>
-          <w:szCs w:val="32"/>
-        </w:rPr>
-      </w:pPr>
-      <w:r>
-        <w:br w:type="page"/>
-      </w:r>
-    </w:p>
-    <w:sdt>
-      <w:sdtPr>
-        <w:rPr>
-          <w:rFonts w:ascii="Book Antiqua" w:eastAsiaTheme="minorHAnsi" w:hAnsi="Book Antiqua" w:cstheme="minorBidi"/>
-          <w:color w:val="auto"/>
-          <w:sz w:val="24"/>
-          <w:szCs w:val="24"/>
-          <w:lang w:val="en-DE"/>
-        </w:rPr>
-        <w:id w:val="898406303"/>
-        <w:docPartObj>
-          <w:docPartGallery w:val="Table of Contents"/>
-          <w:docPartUnique/>
-        </w:docPartObj>
-      </w:sdtPr>
-      <w:sdtEndPr>
-        <w:rPr>
-          <w:b/>
-          <w:bCs/>
-          <w:noProof/>
-          <w:lang w:val="en-US"/>
-        </w:rPr>
-      </w:sdtEndPr>
-      <w:sdtContent>
-        <w:p>
-          <w:pPr>
-            <w:pStyle w:val="TOCHeading"/>
-          </w:pPr>
-          <w:r>
-            <w:t>Contents</w:t>
-          </w:r>
-        </w:p>
-        <w:p>
-          <w:pPr>
-            <w:pStyle w:val="TOC1"/>
-            <w:rPr>
-              <w:rFonts w:asciiTheme="minorHAnsi" w:eastAsiaTheme="minorEastAsia" w:hAnsiTheme="minorHAnsi"/>
-              <w:noProof/>
-              <w:sz w:val="22"/>
-              <w:szCs w:val="22"/>
-              <w:lang w:val="en-DE" w:eastAsia="en-DE"/>
-            </w:rPr>
-          </w:pPr>
-          <w:r>
-            <w:fldChar w:fldCharType="begin"/>
-          </w:r>
-          <w:r>
-            <w:instrText xml:space="preserve"> TOC \o "1-3" \h \z \u </w:instrText>
-          </w:r>
-          <w:r>
-            <w:fldChar w:fldCharType="separate"/>
-          </w:r>
-          <w:hyperlink w:anchor="_Toc87348956" w:history="1">
-            <w:r>
-              <w:rPr>
-                <w:rStyle w:val="Hyperlink"/>
-                <w:noProof/>
-              </w:rPr>
-              <w:t>Acknowledgements</w:t>
-            </w:r>
-            <w:r>
-              <w:rPr>
-                <w:noProof/>
-                <w:webHidden/>
-              </w:rPr>
-              <w:tab/>
-            </w:r>
-            <w:r>
-              <w:rPr>
-                <w:noProof/>
-                <w:webHidden/>
-              </w:rPr>
-              <w:fldChar w:fldCharType="begin"/>
-            </w:r>
-            <w:r>
-              <w:rPr>
-                <w:noProof/>
-                <w:webHidden/>
-              </w:rPr>
-              <w:instrText xml:space="preserve"> PAGEREF _Toc87348956 \h </w:instrText>
-            </w:r>
-            <w:r>
-              <w:rPr>
-                <w:noProof/>
-                <w:webHidden/>
-              </w:rPr>
-            </w:r>
-            <w:r>
-              <w:rPr>
-                <w:noProof/>
-                <w:webHidden/>
-              </w:rPr>
-              <w:fldChar w:fldCharType="separate"/>
-            </w:r>
-            <w:r>
-              <w:rPr>
-                <w:noProof/>
-                <w:webHidden/>
-              </w:rPr>
-              <w:t>1</w:t>
-            </w:r>
-            <w:r>
-              <w:rPr>
-                <w:noProof/>
-                <w:webHidden/>
-              </w:rPr>
-              <w:fldChar w:fldCharType="end"/>
-            </w:r>
-          </w:hyperlink>
-        </w:p>
-        <w:p>
-          <w:pPr>
-            <w:pStyle w:val="TOC1"/>
-            <w:rPr>
-              <w:rFonts w:asciiTheme="minorHAnsi" w:eastAsiaTheme="minorEastAsia" w:hAnsiTheme="minorHAnsi"/>
-              <w:noProof/>
-              <w:sz w:val="22"/>
-              <w:szCs w:val="22"/>
-              <w:lang w:val="en-DE" w:eastAsia="en-DE"/>
-            </w:rPr>
-          </w:pPr>
-          <w:hyperlink w:anchor="_Toc87348957" w:history="1">
-            <w:r>
-              <w:rPr>
-                <w:rStyle w:val="Hyperlink"/>
-                <w:noProof/>
-              </w:rPr>
-              <w:t>Abstract</w:t>
-            </w:r>
-            <w:r>
-              <w:rPr>
-                <w:noProof/>
-                <w:webHidden/>
-              </w:rPr>
-              <w:tab/>
-            </w:r>
-            <w:r>
-              <w:rPr>
-                <w:noProof/>
-                <w:webHidden/>
-              </w:rPr>
-              <w:fldChar w:fldCharType="begin"/>
-            </w:r>
-            <w:r>
-              <w:rPr>
-                <w:noProof/>
-                <w:webHidden/>
-              </w:rPr>
-              <w:instrText xml:space="preserve"> PAGEREF _Toc87348957 \h </w:instrText>
-            </w:r>
-            <w:r>
-              <w:rPr>
-                <w:noProof/>
-                <w:webHidden/>
-              </w:rPr>
-            </w:r>
-            <w:r>
-              <w:rPr>
-                <w:noProof/>
-                <w:webHidden/>
-              </w:rPr>
-              <w:fldChar w:fldCharType="separate"/>
-            </w:r>
-            <w:r>
-              <w:rPr>
-                <w:noProof/>
-                <w:webHidden/>
-              </w:rPr>
-              <w:t>2</w:t>
-            </w:r>
-            <w:r>
-              <w:rPr>
-                <w:noProof/>
-                <w:webHidden/>
-              </w:rPr>
-              <w:fldChar w:fldCharType="end"/>
-            </w:r>
-          </w:hyperlink>
-        </w:p>
-        <w:p>
-          <w:pPr>
-            <w:pStyle w:val="TOC1"/>
-            <w:rPr>
-              <w:rFonts w:asciiTheme="minorHAnsi" w:eastAsiaTheme="minorEastAsia" w:hAnsiTheme="minorHAnsi"/>
-              <w:noProof/>
-              <w:sz w:val="22"/>
-              <w:szCs w:val="22"/>
-              <w:lang w:val="en-DE" w:eastAsia="en-DE"/>
-            </w:rPr>
-          </w:pPr>
-          <w:hyperlink w:anchor="_Toc87348958" w:history="1">
-            <w:r>
-              <w:rPr>
-                <w:rStyle w:val="Hyperlink"/>
-                <w:noProof/>
-              </w:rPr>
-              <w:t>1 Introduction</w:t>
-            </w:r>
-            <w:r>
-              <w:rPr>
-                <w:noProof/>
-                <w:webHidden/>
-              </w:rPr>
-              <w:tab/>
-            </w:r>
-            <w:r>
-              <w:rPr>
-                <w:noProof/>
-                <w:webHidden/>
-              </w:rPr>
-              <w:fldChar w:fldCharType="begin"/>
-            </w:r>
-            <w:r>
-              <w:rPr>
-                <w:noProof/>
-                <w:webHidden/>
-              </w:rPr>
-              <w:instrText xml:space="preserve"> PAGEREF _Toc87348958 \h </w:instrText>
-            </w:r>
-            <w:r>
-              <w:rPr>
-                <w:noProof/>
-                <w:webHidden/>
-              </w:rPr>
-            </w:r>
-            <w:r>
-              <w:rPr>
-                <w:noProof/>
-                <w:webHidden/>
-              </w:rPr>
-              <w:fldChar w:fldCharType="separate"/>
-            </w:r>
-            <w:r>
-              <w:rPr>
-                <w:noProof/>
-                <w:webHidden/>
-              </w:rPr>
-              <w:t>4</w:t>
-            </w:r>
-            <w:r>
-              <w:rPr>
-                <w:noProof/>
-                <w:webHidden/>
-              </w:rPr>
-              <w:fldChar w:fldCharType="end"/>
-            </w:r>
-          </w:hyperlink>
-        </w:p>
-        <w:p>
-          <w:pPr>
-            <w:pStyle w:val="TOC2"/>
-            <w:rPr>
-              <w:rFonts w:asciiTheme="minorHAnsi" w:eastAsiaTheme="minorEastAsia" w:hAnsiTheme="minorHAnsi"/>
-              <w:noProof/>
-              <w:sz w:val="22"/>
-              <w:szCs w:val="22"/>
-              <w:lang w:val="en-DE" w:eastAsia="en-DE"/>
-            </w:rPr>
-          </w:pPr>
-          <w:hyperlink w:anchor="_Toc87348959" w:history="1">
-            <w:r>
-              <w:rPr>
-                <w:rStyle w:val="Hyperlink"/>
-                <w:noProof/>
-              </w:rPr>
-              <w:t>1.1 Overview</w:t>
-            </w:r>
-            <w:r>
-              <w:rPr>
-                <w:noProof/>
-                <w:webHidden/>
-              </w:rPr>
-              <w:tab/>
-            </w:r>
-            <w:r>
-              <w:rPr>
-                <w:noProof/>
-                <w:webHidden/>
-              </w:rPr>
-              <w:fldChar w:fldCharType="begin"/>
-            </w:r>
-            <w:r>
-              <w:rPr>
-                <w:noProof/>
-                <w:webHidden/>
-              </w:rPr>
-              <w:instrText xml:space="preserve"> PAGEREF _Toc87348959 \h </w:instrText>
-            </w:r>
-            <w:r>
-              <w:rPr>
-                <w:noProof/>
-                <w:webHidden/>
-              </w:rPr>
-            </w:r>
-            <w:r>
-              <w:rPr>
-                <w:noProof/>
-                <w:webHidden/>
-              </w:rPr>
-              <w:fldChar w:fldCharType="separate"/>
-            </w:r>
-            <w:r>
-              <w:rPr>
-                <w:noProof/>
-                <w:webHidden/>
-              </w:rPr>
-              <w:t>4</w:t>
-            </w:r>
-            <w:r>
-              <w:rPr>
-                <w:noProof/>
-                <w:webHidden/>
-              </w:rPr>
-              <w:fldChar w:fldCharType="end"/>
-            </w:r>
-          </w:hyperlink>
-        </w:p>
-        <w:p>
-          <w:pPr>
-            <w:pStyle w:val="TOC2"/>
-            <w:rPr>
-              <w:rFonts w:asciiTheme="minorHAnsi" w:eastAsiaTheme="minorEastAsia" w:hAnsiTheme="minorHAnsi"/>
-              <w:noProof/>
-              <w:sz w:val="22"/>
-              <w:szCs w:val="22"/>
-              <w:lang w:val="en-DE" w:eastAsia="en-DE"/>
-            </w:rPr>
-          </w:pPr>
-          <w:hyperlink w:anchor="_Toc87348960" w:history="1">
-            <w:r>
-              <w:rPr>
-                <w:rStyle w:val="Hyperlink"/>
-                <w:noProof/>
-              </w:rPr>
-              <w:t>1.2 Problem statement</w:t>
-            </w:r>
-            <w:r>
-              <w:rPr>
-                <w:noProof/>
-                <w:webHidden/>
-              </w:rPr>
-              <w:tab/>
-            </w:r>
-            <w:r>
-              <w:rPr>
-                <w:noProof/>
-                <w:webHidden/>
-              </w:rPr>
-              <w:fldChar w:fldCharType="begin"/>
-            </w:r>
-            <w:r>
-              <w:rPr>
-                <w:noProof/>
-                <w:webHidden/>
-              </w:rPr>
-              <w:instrText xml:space="preserve"> PAGEREF _Toc87348960 \h </w:instrText>
-            </w:r>
-            <w:r>
-              <w:rPr>
-                <w:noProof/>
-                <w:webHidden/>
-              </w:rPr>
-            </w:r>
-            <w:r>
-              <w:rPr>
-                <w:noProof/>
-                <w:webHidden/>
-              </w:rPr>
-              <w:fldChar w:fldCharType="separate"/>
-            </w:r>
-            <w:r>
-              <w:rPr>
-                <w:noProof/>
-                <w:webHidden/>
-              </w:rPr>
-              <w:t>5</w:t>
-            </w:r>
-            <w:r>
-              <w:rPr>
-                <w:noProof/>
-                <w:webHidden/>
-              </w:rPr>
-              <w:fldChar w:fldCharType="end"/>
-            </w:r>
-          </w:hyperlink>
-        </w:p>
-        <w:p>
-          <w:pPr>
-            <w:pStyle w:val="TOC2"/>
-            <w:rPr>
-              <w:rFonts w:asciiTheme="minorHAnsi" w:eastAsiaTheme="minorEastAsia" w:hAnsiTheme="minorHAnsi"/>
-              <w:noProof/>
-              <w:sz w:val="22"/>
-              <w:szCs w:val="22"/>
-              <w:lang w:val="en-DE" w:eastAsia="en-DE"/>
-            </w:rPr>
-          </w:pPr>
-          <w:hyperlink w:anchor="_Toc87348961" w:history="1">
-            <w:r>
-              <w:rPr>
-                <w:rStyle w:val="Hyperlink"/>
-                <w:noProof/>
-              </w:rPr>
-              <w:t>1.3 Objectives of the research</w:t>
-            </w:r>
-            <w:r>
-              <w:rPr>
-                <w:noProof/>
-                <w:webHidden/>
-              </w:rPr>
-              <w:tab/>
-            </w:r>
-            <w:r>
-              <w:rPr>
-                <w:noProof/>
-                <w:webHidden/>
-              </w:rPr>
-              <w:fldChar w:fldCharType="begin"/>
-            </w:r>
-            <w:r>
-              <w:rPr>
-                <w:noProof/>
-                <w:webHidden/>
-              </w:rPr>
-              <w:instrText xml:space="preserve"> PAGEREF _Toc87348961 \h </w:instrText>
-            </w:r>
-            <w:r>
-              <w:rPr>
-                <w:noProof/>
-                <w:webHidden/>
-              </w:rPr>
-            </w:r>
-            <w:r>
-              <w:rPr>
-                <w:noProof/>
-                <w:webHidden/>
-              </w:rPr>
-              <w:fldChar w:fldCharType="separate"/>
-            </w:r>
-            <w:r>
-              <w:rPr>
-                <w:noProof/>
-                <w:webHidden/>
-              </w:rPr>
-              <w:t>5</w:t>
-            </w:r>
-            <w:r>
-              <w:rPr>
-                <w:noProof/>
-                <w:webHidden/>
-              </w:rPr>
-              <w:fldChar w:fldCharType="end"/>
-            </w:r>
-          </w:hyperlink>
-        </w:p>
-        <w:p>
-          <w:pPr>
-            <w:pStyle w:val="TOC1"/>
-            <w:rPr>
-              <w:rFonts w:asciiTheme="minorHAnsi" w:eastAsiaTheme="minorEastAsia" w:hAnsiTheme="minorHAnsi"/>
-              <w:noProof/>
-              <w:sz w:val="22"/>
-              <w:szCs w:val="22"/>
-              <w:lang w:val="en-DE" w:eastAsia="en-DE"/>
-            </w:rPr>
-          </w:pPr>
-          <w:hyperlink w:anchor="_Toc87348962" w:history="1">
-            <w:r>
-              <w:rPr>
-                <w:rStyle w:val="Hyperlink"/>
-                <w:noProof/>
-              </w:rPr>
-              <w:t>2 Literature review</w:t>
-            </w:r>
-            <w:r>
-              <w:rPr>
-                <w:noProof/>
-                <w:webHidden/>
-              </w:rPr>
-              <w:tab/>
-            </w:r>
-            <w:r>
-              <w:rPr>
-                <w:noProof/>
-                <w:webHidden/>
-              </w:rPr>
-              <w:fldChar w:fldCharType="begin"/>
-            </w:r>
-            <w:r>
-              <w:rPr>
-                <w:noProof/>
-                <w:webHidden/>
-              </w:rPr>
-              <w:instrText xml:space="preserve"> PAGEREF _Toc87348962 \h </w:instrText>
-            </w:r>
-            <w:r>
-              <w:rPr>
-                <w:noProof/>
-                <w:webHidden/>
-              </w:rPr>
-            </w:r>
-            <w:r>
-              <w:rPr>
-                <w:noProof/>
-                <w:webHidden/>
-              </w:rPr>
-              <w:fldChar w:fldCharType="separate"/>
-            </w:r>
-            <w:r>
-              <w:rPr>
-                <w:noProof/>
-                <w:webHidden/>
-              </w:rPr>
-              <w:t>6</w:t>
-            </w:r>
-            <w:r>
-              <w:rPr>
-                <w:noProof/>
-                <w:webHidden/>
-              </w:rPr>
-              <w:fldChar w:fldCharType="end"/>
-            </w:r>
-          </w:hyperlink>
-        </w:p>
-        <w:p>
-          <w:pPr>
-            <w:pStyle w:val="TOC2"/>
-            <w:rPr>
-              <w:rFonts w:asciiTheme="minorHAnsi" w:eastAsiaTheme="minorEastAsia" w:hAnsiTheme="minorHAnsi"/>
-              <w:noProof/>
-              <w:sz w:val="22"/>
-              <w:szCs w:val="22"/>
-              <w:lang w:val="en-DE" w:eastAsia="en-DE"/>
-            </w:rPr>
-          </w:pPr>
-          <w:hyperlink w:anchor="_Toc87348963" w:history="1">
-            <w:r>
-              <w:rPr>
-                <w:rStyle w:val="Hyperlink"/>
-                <w:noProof/>
-              </w:rPr>
-              <w:t>2.1 The role of Software in Scientific research</w:t>
-            </w:r>
-            <w:r>
-              <w:rPr>
-                <w:noProof/>
-                <w:webHidden/>
-              </w:rPr>
-              <w:tab/>
-            </w:r>
-            <w:r>
-              <w:rPr>
-                <w:noProof/>
-                <w:webHidden/>
-              </w:rPr>
-              <w:fldChar w:fldCharType="begin"/>
-            </w:r>
-            <w:r>
-              <w:rPr>
-                <w:noProof/>
-                <w:webHidden/>
-              </w:rPr>
-              <w:instrText xml:space="preserve"> PAGEREF _Toc87348963 \h </w:instrText>
-            </w:r>
-            <w:r>
-              <w:rPr>
-                <w:noProof/>
-                <w:webHidden/>
-              </w:rPr>
-            </w:r>
-            <w:r>
-              <w:rPr>
-                <w:noProof/>
-                <w:webHidden/>
-              </w:rPr>
-              <w:fldChar w:fldCharType="separate"/>
-            </w:r>
-            <w:r>
-              <w:rPr>
-                <w:noProof/>
-                <w:webHidden/>
-              </w:rPr>
-              <w:t>6</w:t>
-            </w:r>
-            <w:r>
-              <w:rPr>
-                <w:noProof/>
-                <w:webHidden/>
-              </w:rPr>
-              <w:fldChar w:fldCharType="end"/>
-            </w:r>
-          </w:hyperlink>
-        </w:p>
-        <w:p>
-          <w:pPr>
-            <w:pStyle w:val="TOC3"/>
-            <w:rPr>
-              <w:rFonts w:asciiTheme="minorHAnsi" w:eastAsiaTheme="minorEastAsia" w:hAnsiTheme="minorHAnsi"/>
-              <w:noProof/>
-              <w:sz w:val="22"/>
-              <w:szCs w:val="22"/>
-              <w:lang w:val="en-DE" w:eastAsia="en-DE"/>
-            </w:rPr>
-          </w:pPr>
-          <w:hyperlink w:anchor="_Toc87348964" w:history="1">
-            <w:r>
-              <w:rPr>
-                <w:rStyle w:val="Hyperlink"/>
-                <w:rFonts w:ascii="Times New Roman" w:hAnsi="Times New Roman"/>
-                <w:noProof/>
-              </w:rPr>
-              <w:t>2.1.1</w:t>
-            </w:r>
-            <w:r>
-              <w:rPr>
-                <w:rStyle w:val="Hyperlink"/>
-                <w:noProof/>
-              </w:rPr>
-              <w:t xml:space="preserve"> Introduction</w:t>
-            </w:r>
-            <w:r>
-              <w:rPr>
-                <w:noProof/>
-                <w:webHidden/>
-              </w:rPr>
-              <w:tab/>
-            </w:r>
-            <w:r>
-              <w:rPr>
-                <w:noProof/>
-                <w:webHidden/>
-              </w:rPr>
-              <w:fldChar w:fldCharType="begin"/>
-            </w:r>
-            <w:r>
-              <w:rPr>
-                <w:noProof/>
-                <w:webHidden/>
-              </w:rPr>
-              <w:instrText xml:space="preserve"> PAGEREF _Toc87348964 \h </w:instrText>
-            </w:r>
-            <w:r>
-              <w:rPr>
-                <w:noProof/>
-                <w:webHidden/>
-              </w:rPr>
-            </w:r>
-            <w:r>
-              <w:rPr>
-                <w:noProof/>
-                <w:webHidden/>
-              </w:rPr>
-              <w:fldChar w:fldCharType="separate"/>
-            </w:r>
-            <w:r>
-              <w:rPr>
-                <w:noProof/>
-                <w:webHidden/>
-              </w:rPr>
-              <w:t>6</w:t>
-            </w:r>
-            <w:r>
-              <w:rPr>
-                <w:noProof/>
-                <w:webHidden/>
-              </w:rPr>
-              <w:fldChar w:fldCharType="end"/>
-            </w:r>
-          </w:hyperlink>
-        </w:p>
-        <w:p>
-          <w:pPr>
-            <w:pStyle w:val="TOC3"/>
-            <w:rPr>
-              <w:rFonts w:asciiTheme="minorHAnsi" w:eastAsiaTheme="minorEastAsia" w:hAnsiTheme="minorHAnsi"/>
-              <w:noProof/>
-              <w:sz w:val="22"/>
-              <w:szCs w:val="22"/>
-              <w:lang w:val="en-DE" w:eastAsia="en-DE"/>
-            </w:rPr>
-          </w:pPr>
-          <w:hyperlink w:anchor="_Toc87348965" w:history="1">
-            <w:r>
-              <w:rPr>
-                <w:rStyle w:val="Hyperlink"/>
-                <w:rFonts w:ascii="Times New Roman" w:hAnsi="Times New Roman"/>
-                <w:noProof/>
-              </w:rPr>
-              <w:t>2.1.2</w:t>
-            </w:r>
-            <w:r>
-              <w:rPr>
-                <w:rStyle w:val="Hyperlink"/>
-                <w:noProof/>
-              </w:rPr>
-              <w:t xml:space="preserve"> General roles of software in a research</w:t>
-            </w:r>
-            <w:r>
-              <w:rPr>
-                <w:noProof/>
-                <w:webHidden/>
-              </w:rPr>
-              <w:tab/>
-            </w:r>
-            <w:r>
-              <w:rPr>
-                <w:noProof/>
-                <w:webHidden/>
-              </w:rPr>
-              <w:fldChar w:fldCharType="begin"/>
-            </w:r>
-            <w:r>
-              <w:rPr>
-                <w:noProof/>
-                <w:webHidden/>
-              </w:rPr>
-              <w:instrText xml:space="preserve"> PAGEREF _Toc87348965 \h </w:instrText>
-            </w:r>
-            <w:r>
-              <w:rPr>
-                <w:noProof/>
-                <w:webHidden/>
-              </w:rPr>
-            </w:r>
-            <w:r>
-              <w:rPr>
-                <w:noProof/>
-                <w:webHidden/>
-              </w:rPr>
-              <w:fldChar w:fldCharType="separate"/>
-            </w:r>
-            <w:r>
-              <w:rPr>
-                <w:noProof/>
-                <w:webHidden/>
-              </w:rPr>
-              <w:t>6</w:t>
-            </w:r>
-            <w:r>
-              <w:rPr>
-                <w:noProof/>
-                <w:webHidden/>
-              </w:rPr>
-              <w:fldChar w:fldCharType="end"/>
-            </w:r>
-          </w:hyperlink>
-        </w:p>
-        <w:p>
-          <w:pPr>
-            <w:pStyle w:val="TOC3"/>
-            <w:rPr>
-              <w:rFonts w:asciiTheme="minorHAnsi" w:eastAsiaTheme="minorEastAsia" w:hAnsiTheme="minorHAnsi"/>
-              <w:noProof/>
-              <w:sz w:val="22"/>
-              <w:szCs w:val="22"/>
-              <w:lang w:val="en-DE" w:eastAsia="en-DE"/>
-            </w:rPr>
-          </w:pPr>
-          <w:hyperlink w:anchor="_Toc87348966" w:history="1">
-            <w:r>
-              <w:rPr>
-                <w:rStyle w:val="Hyperlink"/>
-                <w:rFonts w:ascii="Times New Roman" w:hAnsi="Times New Roman"/>
-                <w:noProof/>
-              </w:rPr>
-              <w:t>2.1.3</w:t>
-            </w:r>
-            <w:r>
-              <w:rPr>
-                <w:rStyle w:val="Hyperlink"/>
-                <w:noProof/>
-              </w:rPr>
-              <w:t xml:space="preserve"> Concrete roles of software in a research</w:t>
-            </w:r>
-            <w:r>
-              <w:rPr>
-                <w:noProof/>
-                <w:webHidden/>
-              </w:rPr>
-              <w:tab/>
-            </w:r>
-            <w:r>
-              <w:rPr>
-                <w:noProof/>
-                <w:webHidden/>
-              </w:rPr>
-              <w:fldChar w:fldCharType="begin"/>
-            </w:r>
-            <w:r>
-              <w:rPr>
-                <w:noProof/>
-                <w:webHidden/>
-              </w:rPr>
-              <w:instrText xml:space="preserve"> PAGEREF _Toc87348966 \h </w:instrText>
-            </w:r>
-            <w:r>
-              <w:rPr>
-                <w:noProof/>
-                <w:webHidden/>
-              </w:rPr>
-            </w:r>
-            <w:r>
-              <w:rPr>
-                <w:noProof/>
-                <w:webHidden/>
-              </w:rPr>
-              <w:fldChar w:fldCharType="separate"/>
-            </w:r>
-            <w:r>
-              <w:rPr>
-                <w:noProof/>
-                <w:webHidden/>
-              </w:rPr>
-              <w:t>7</w:t>
-            </w:r>
-            <w:r>
-              <w:rPr>
-                <w:noProof/>
-                <w:webHidden/>
-              </w:rPr>
-              <w:fldChar w:fldCharType="end"/>
-            </w:r>
-          </w:hyperlink>
-        </w:p>
-        <w:p>
-          <w:pPr>
-            <w:pStyle w:val="TOC2"/>
-            <w:rPr>
-              <w:rFonts w:asciiTheme="minorHAnsi" w:eastAsiaTheme="minorEastAsia" w:hAnsiTheme="minorHAnsi"/>
-              <w:noProof/>
-              <w:sz w:val="22"/>
-              <w:szCs w:val="22"/>
-              <w:lang w:val="en-DE" w:eastAsia="en-DE"/>
-            </w:rPr>
-          </w:pPr>
-          <w:hyperlink w:anchor="_Toc87348967" w:history="1">
-            <w:r>
-              <w:rPr>
-                <w:rStyle w:val="Hyperlink"/>
-                <w:noProof/>
-              </w:rPr>
-              <w:t>2.2 Literature review on classification of software usage purpose</w:t>
-            </w:r>
-            <w:r>
-              <w:rPr>
-                <w:noProof/>
-                <w:webHidden/>
-              </w:rPr>
-              <w:tab/>
-            </w:r>
-            <w:r>
-              <w:rPr>
-                <w:noProof/>
-                <w:webHidden/>
-              </w:rPr>
-              <w:fldChar w:fldCharType="begin"/>
-            </w:r>
-            <w:r>
-              <w:rPr>
-                <w:noProof/>
-                <w:webHidden/>
-              </w:rPr>
-              <w:instrText xml:space="preserve"> PAGEREF _Toc87348967 \h </w:instrText>
-            </w:r>
-            <w:r>
-              <w:rPr>
-                <w:noProof/>
-                <w:webHidden/>
-              </w:rPr>
-            </w:r>
-            <w:r>
-              <w:rPr>
-                <w:noProof/>
-                <w:webHidden/>
-              </w:rPr>
-              <w:fldChar w:fldCharType="separate"/>
-            </w:r>
-            <w:r>
-              <w:rPr>
-                <w:noProof/>
-                <w:webHidden/>
-              </w:rPr>
-              <w:t>8</w:t>
-            </w:r>
-            <w:r>
-              <w:rPr>
-                <w:noProof/>
-                <w:webHidden/>
-              </w:rPr>
-              <w:fldChar w:fldCharType="end"/>
-            </w:r>
-          </w:hyperlink>
-        </w:p>
-        <w:p>
-          <w:pPr>
-            <w:pStyle w:val="TOC1"/>
-            <w:rPr>
-              <w:rFonts w:asciiTheme="minorHAnsi" w:eastAsiaTheme="minorEastAsia" w:hAnsiTheme="minorHAnsi"/>
-              <w:noProof/>
-              <w:sz w:val="22"/>
-              <w:szCs w:val="22"/>
-              <w:lang w:val="en-DE" w:eastAsia="en-DE"/>
-            </w:rPr>
-          </w:pPr>
-          <w:hyperlink w:anchor="_Toc87348968" w:history="1">
-            <w:r>
-              <w:rPr>
-                <w:rStyle w:val="Hyperlink"/>
-                <w:noProof/>
-              </w:rPr>
-              <w:t>3 Training Data -SoMeSci</w:t>
-            </w:r>
-            <w:r>
-              <w:rPr>
-                <w:noProof/>
-                <w:webHidden/>
-              </w:rPr>
-              <w:tab/>
-            </w:r>
-            <w:r>
-              <w:rPr>
-                <w:noProof/>
-                <w:webHidden/>
-              </w:rPr>
-              <w:fldChar w:fldCharType="begin"/>
-            </w:r>
-            <w:r>
-              <w:rPr>
-                <w:noProof/>
-                <w:webHidden/>
-              </w:rPr>
-              <w:instrText xml:space="preserve"> PAGEREF _Toc87348968 \h </w:instrText>
-            </w:r>
-            <w:r>
-              <w:rPr>
-                <w:noProof/>
-                <w:webHidden/>
-              </w:rPr>
-            </w:r>
-            <w:r>
-              <w:rPr>
-                <w:noProof/>
-                <w:webHidden/>
-              </w:rPr>
-              <w:fldChar w:fldCharType="separate"/>
-            </w:r>
-            <w:r>
-              <w:rPr>
-                <w:noProof/>
-                <w:webHidden/>
-              </w:rPr>
-              <w:t>8</w:t>
-            </w:r>
-            <w:r>
-              <w:rPr>
-                <w:noProof/>
-                <w:webHidden/>
-              </w:rPr>
-              <w:fldChar w:fldCharType="end"/>
-            </w:r>
-          </w:hyperlink>
-        </w:p>
-        <w:p>
-          <w:pPr>
-            <w:pStyle w:val="TOC2"/>
-            <w:rPr>
-              <w:rFonts w:asciiTheme="minorHAnsi" w:eastAsiaTheme="minorEastAsia" w:hAnsiTheme="minorHAnsi"/>
-              <w:noProof/>
-              <w:sz w:val="22"/>
-              <w:szCs w:val="22"/>
-              <w:lang w:val="en-DE" w:eastAsia="en-DE"/>
-            </w:rPr>
-          </w:pPr>
-          <w:hyperlink w:anchor="_Toc87348969" w:history="1">
-            <w:r>
-              <w:rPr>
-                <w:rStyle w:val="Hyperlink"/>
-                <w:noProof/>
-              </w:rPr>
-              <w:t>3.1 Preparation of Training Data – Extension of SoMeSci</w:t>
-            </w:r>
-            <w:r>
-              <w:rPr>
-                <w:noProof/>
-                <w:webHidden/>
-              </w:rPr>
-              <w:tab/>
-            </w:r>
-            <w:r>
-              <w:rPr>
-                <w:noProof/>
-                <w:webHidden/>
-              </w:rPr>
-              <w:fldChar w:fldCharType="begin"/>
-            </w:r>
-            <w:r>
-              <w:rPr>
-                <w:noProof/>
-                <w:webHidden/>
-              </w:rPr>
-              <w:instrText xml:space="preserve"> PAGEREF _Toc87348969 \h </w:instrText>
-            </w:r>
-            <w:r>
-              <w:rPr>
-                <w:noProof/>
-                <w:webHidden/>
-              </w:rPr>
-            </w:r>
-            <w:r>
-              <w:rPr>
-                <w:noProof/>
-                <w:webHidden/>
-              </w:rPr>
-              <w:fldChar w:fldCharType="separate"/>
-            </w:r>
-            <w:r>
-              <w:rPr>
-                <w:noProof/>
-                <w:webHidden/>
-              </w:rPr>
-              <w:t>8</w:t>
-            </w:r>
-            <w:r>
-              <w:rPr>
-                <w:noProof/>
-                <w:webHidden/>
-              </w:rPr>
-              <w:fldChar w:fldCharType="end"/>
-            </w:r>
-          </w:hyperlink>
-        </w:p>
-        <w:p>
-          <w:pPr>
-            <w:pStyle w:val="TOC1"/>
-            <w:rPr>
-              <w:rFonts w:asciiTheme="minorHAnsi" w:eastAsiaTheme="minorEastAsia" w:hAnsiTheme="minorHAnsi"/>
-              <w:noProof/>
-              <w:sz w:val="22"/>
-              <w:szCs w:val="22"/>
-              <w:lang w:val="en-DE" w:eastAsia="en-DE"/>
-            </w:rPr>
-          </w:pPr>
-          <w:hyperlink w:anchor="_Toc87348970" w:history="1">
-            <w:r>
-              <w:rPr>
-                <w:rStyle w:val="Hyperlink"/>
-                <w:noProof/>
-              </w:rPr>
-              <w:t>4 Feature selection</w:t>
-            </w:r>
-            <w:r>
-              <w:rPr>
-                <w:noProof/>
-                <w:webHidden/>
-              </w:rPr>
-              <w:tab/>
-            </w:r>
-            <w:r>
-              <w:rPr>
-                <w:noProof/>
-                <w:webHidden/>
-              </w:rPr>
-              <w:fldChar w:fldCharType="begin"/>
-            </w:r>
-            <w:r>
-              <w:rPr>
-                <w:noProof/>
-                <w:webHidden/>
-              </w:rPr>
-              <w:instrText xml:space="preserve"> PAGEREF _Toc87348970 \h </w:instrText>
-            </w:r>
-            <w:r>
-              <w:rPr>
-                <w:noProof/>
-                <w:webHidden/>
-              </w:rPr>
-            </w:r>
-            <w:r>
-              <w:rPr>
-                <w:noProof/>
-                <w:webHidden/>
-              </w:rPr>
-              <w:fldChar w:fldCharType="separate"/>
-            </w:r>
-            <w:r>
-              <w:rPr>
-                <w:noProof/>
-                <w:webHidden/>
-              </w:rPr>
-              <w:t>9</w:t>
-            </w:r>
-            <w:r>
-              <w:rPr>
-                <w:noProof/>
-                <w:webHidden/>
-              </w:rPr>
-              <w:fldChar w:fldCharType="end"/>
-            </w:r>
-          </w:hyperlink>
-        </w:p>
-        <w:p>
-          <w:pPr>
-            <w:pStyle w:val="TOC1"/>
-            <w:rPr>
-              <w:rFonts w:asciiTheme="minorHAnsi" w:eastAsiaTheme="minorEastAsia" w:hAnsiTheme="minorHAnsi"/>
-              <w:noProof/>
-              <w:sz w:val="22"/>
-              <w:szCs w:val="22"/>
-              <w:lang w:val="en-DE" w:eastAsia="en-DE"/>
-            </w:rPr>
-          </w:pPr>
-          <w:hyperlink w:anchor="_Toc87348971" w:history="1">
-            <w:r>
-              <w:rPr>
-                <w:rStyle w:val="Hyperlink"/>
-                <w:noProof/>
-              </w:rPr>
-              <w:t>5 Selection of Classifiers and Training</w:t>
-            </w:r>
-            <w:r>
-              <w:rPr>
-                <w:noProof/>
-                <w:webHidden/>
-              </w:rPr>
-              <w:tab/>
-            </w:r>
-            <w:r>
-              <w:rPr>
-                <w:noProof/>
-                <w:webHidden/>
-              </w:rPr>
-              <w:fldChar w:fldCharType="begin"/>
-            </w:r>
-            <w:r>
-              <w:rPr>
-                <w:noProof/>
-                <w:webHidden/>
-              </w:rPr>
-              <w:instrText xml:space="preserve"> PAGEREF _Toc87348971 \h </w:instrText>
-            </w:r>
-            <w:r>
-              <w:rPr>
-                <w:noProof/>
-                <w:webHidden/>
-              </w:rPr>
-            </w:r>
-            <w:r>
-              <w:rPr>
-                <w:noProof/>
-                <w:webHidden/>
-              </w:rPr>
-              <w:fldChar w:fldCharType="separate"/>
-            </w:r>
-            <w:r>
-              <w:rPr>
-                <w:noProof/>
-                <w:webHidden/>
-              </w:rPr>
-              <w:t>10</w:t>
-            </w:r>
-            <w:r>
-              <w:rPr>
-                <w:noProof/>
-                <w:webHidden/>
-              </w:rPr>
-              <w:fldChar w:fldCharType="end"/>
-            </w:r>
-          </w:hyperlink>
-        </w:p>
-        <w:p>
-          <w:pPr>
-            <w:pStyle w:val="TOC1"/>
-            <w:rPr>
-              <w:rFonts w:asciiTheme="minorHAnsi" w:eastAsiaTheme="minorEastAsia" w:hAnsiTheme="minorHAnsi"/>
-              <w:noProof/>
-              <w:sz w:val="22"/>
-              <w:szCs w:val="22"/>
-              <w:lang w:val="en-DE" w:eastAsia="en-DE"/>
-            </w:rPr>
-          </w:pPr>
-          <w:hyperlink w:anchor="_Toc87348972" w:history="1">
-            <w:r>
-              <w:rPr>
-                <w:rStyle w:val="Hyperlink"/>
-                <w:noProof/>
-              </w:rPr>
-              <w:t>6 Classification and optimization of Training Models</w:t>
-            </w:r>
-            <w:r>
-              <w:rPr>
-                <w:noProof/>
-                <w:webHidden/>
-              </w:rPr>
-              <w:tab/>
-            </w:r>
-            <w:r>
-              <w:rPr>
-                <w:noProof/>
-                <w:webHidden/>
-              </w:rPr>
-              <w:fldChar w:fldCharType="begin"/>
-            </w:r>
-            <w:r>
-              <w:rPr>
-                <w:noProof/>
-                <w:webHidden/>
-              </w:rPr>
-              <w:instrText xml:space="preserve"> PAGEREF _Toc87348972 \h </w:instrText>
-            </w:r>
-            <w:r>
-              <w:rPr>
-                <w:noProof/>
-                <w:webHidden/>
-              </w:rPr>
-            </w:r>
-            <w:r>
-              <w:rPr>
-                <w:noProof/>
-                <w:webHidden/>
-              </w:rPr>
-              <w:fldChar w:fldCharType="separate"/>
-            </w:r>
-            <w:r>
-              <w:rPr>
-                <w:noProof/>
-                <w:webHidden/>
-              </w:rPr>
-              <w:t>11</w:t>
-            </w:r>
-            <w:r>
-              <w:rPr>
-                <w:noProof/>
-                <w:webHidden/>
-              </w:rPr>
-              <w:fldChar w:fldCharType="end"/>
-            </w:r>
-          </w:hyperlink>
-        </w:p>
-        <w:p>
-          <w:pPr>
-            <w:pStyle w:val="TOC1"/>
-            <w:rPr>
-              <w:rFonts w:asciiTheme="minorHAnsi" w:eastAsiaTheme="minorEastAsia" w:hAnsiTheme="minorHAnsi"/>
-              <w:noProof/>
-              <w:sz w:val="22"/>
-              <w:szCs w:val="22"/>
-              <w:lang w:val="en-DE" w:eastAsia="en-DE"/>
-            </w:rPr>
-          </w:pPr>
-          <w:hyperlink w:anchor="_Toc87348973" w:history="1">
-            <w:r>
-              <w:rPr>
-                <w:rStyle w:val="Hyperlink"/>
-                <w:noProof/>
-              </w:rPr>
-              <w:t>7 Evaluation and visualization of Results</w:t>
-            </w:r>
-            <w:r>
-              <w:rPr>
-                <w:noProof/>
-                <w:webHidden/>
-              </w:rPr>
-              <w:tab/>
-            </w:r>
-            <w:r>
-              <w:rPr>
-                <w:noProof/>
-                <w:webHidden/>
-              </w:rPr>
-              <w:fldChar w:fldCharType="begin"/>
-            </w:r>
-            <w:r>
-              <w:rPr>
-                <w:noProof/>
-                <w:webHidden/>
-              </w:rPr>
-              <w:instrText xml:space="preserve"> PAGEREF _Toc87348973 \h </w:instrText>
-            </w:r>
-            <w:r>
-              <w:rPr>
-                <w:noProof/>
-                <w:webHidden/>
-              </w:rPr>
-            </w:r>
-            <w:r>
-              <w:rPr>
-                <w:noProof/>
-                <w:webHidden/>
-              </w:rPr>
-              <w:fldChar w:fldCharType="separate"/>
-            </w:r>
-            <w:r>
-              <w:rPr>
-                <w:noProof/>
-                <w:webHidden/>
-              </w:rPr>
-              <w:t>12</w:t>
-            </w:r>
-            <w:r>
-              <w:rPr>
-                <w:noProof/>
-                <w:webHidden/>
-              </w:rPr>
-              <w:fldChar w:fldCharType="end"/>
-            </w:r>
-          </w:hyperlink>
-        </w:p>
-        <w:p>
-          <w:pPr>
-            <w:pStyle w:val="TOC1"/>
-            <w:rPr>
-              <w:rFonts w:asciiTheme="minorHAnsi" w:eastAsiaTheme="minorEastAsia" w:hAnsiTheme="minorHAnsi"/>
-              <w:noProof/>
-              <w:sz w:val="22"/>
-              <w:szCs w:val="22"/>
-              <w:lang w:val="en-DE" w:eastAsia="en-DE"/>
-            </w:rPr>
-          </w:pPr>
-          <w:hyperlink w:anchor="_Toc87348974" w:history="1">
-            <w:r>
-              <w:rPr>
-                <w:rStyle w:val="Hyperlink"/>
-                <w:noProof/>
-              </w:rPr>
-              <w:t>8 Summary of outcomes</w:t>
-            </w:r>
-            <w:r>
-              <w:rPr>
-                <w:noProof/>
-                <w:webHidden/>
-              </w:rPr>
-              <w:tab/>
-            </w:r>
-            <w:r>
-              <w:rPr>
-                <w:noProof/>
-                <w:webHidden/>
-              </w:rPr>
-              <w:fldChar w:fldCharType="begin"/>
-            </w:r>
-            <w:r>
-              <w:rPr>
-                <w:noProof/>
-                <w:webHidden/>
-              </w:rPr>
-              <w:instrText xml:space="preserve"> PAGEREF _Toc87348974 \h </w:instrText>
-            </w:r>
-            <w:r>
-              <w:rPr>
-                <w:noProof/>
-                <w:webHidden/>
-              </w:rPr>
-            </w:r>
-            <w:r>
-              <w:rPr>
-                <w:noProof/>
-                <w:webHidden/>
-              </w:rPr>
-              <w:fldChar w:fldCharType="separate"/>
-            </w:r>
-            <w:r>
-              <w:rPr>
-                <w:noProof/>
-                <w:webHidden/>
-              </w:rPr>
-              <w:t>13</w:t>
-            </w:r>
-            <w:r>
-              <w:rPr>
-                <w:noProof/>
-                <w:webHidden/>
-              </w:rPr>
-              <w:fldChar w:fldCharType="end"/>
-            </w:r>
-          </w:hyperlink>
-        </w:p>
-        <w:p>
-          <w:pPr>
-            <w:pStyle w:val="TOC1"/>
-            <w:rPr>
-              <w:rFonts w:asciiTheme="minorHAnsi" w:eastAsiaTheme="minorEastAsia" w:hAnsiTheme="minorHAnsi"/>
-              <w:noProof/>
-              <w:sz w:val="22"/>
-              <w:szCs w:val="22"/>
-              <w:lang w:val="en-DE" w:eastAsia="en-DE"/>
-            </w:rPr>
-          </w:pPr>
-          <w:hyperlink w:anchor="_Toc87348975" w:history="1">
-            <w:r>
-              <w:rPr>
-                <w:rStyle w:val="Hyperlink"/>
-                <w:noProof/>
-              </w:rPr>
-              <w:t>9 Future work</w:t>
-            </w:r>
-            <w:r>
-              <w:rPr>
-                <w:noProof/>
-                <w:webHidden/>
-              </w:rPr>
-              <w:tab/>
-            </w:r>
-            <w:r>
-              <w:rPr>
-                <w:noProof/>
-                <w:webHidden/>
-              </w:rPr>
-              <w:fldChar w:fldCharType="begin"/>
-            </w:r>
-            <w:r>
-              <w:rPr>
-                <w:noProof/>
-                <w:webHidden/>
-              </w:rPr>
-              <w:instrText xml:space="preserve"> PAGEREF _Toc87348975 \h </w:instrText>
-            </w:r>
-            <w:r>
-              <w:rPr>
-                <w:noProof/>
-                <w:webHidden/>
-              </w:rPr>
-            </w:r>
-            <w:r>
-              <w:rPr>
-                <w:noProof/>
-                <w:webHidden/>
-              </w:rPr>
-              <w:fldChar w:fldCharType="separate"/>
-            </w:r>
-            <w:r>
-              <w:rPr>
-                <w:noProof/>
-                <w:webHidden/>
-              </w:rPr>
-              <w:t>14</w:t>
-            </w:r>
-            <w:r>
-              <w:rPr>
-                <w:noProof/>
-                <w:webHidden/>
-              </w:rPr>
-              <w:fldChar w:fldCharType="end"/>
-            </w:r>
-          </w:hyperlink>
-        </w:p>
-        <w:p>
-          <w:r>
-            <w:fldChar w:fldCharType="end"/>
-          </w:r>
-        </w:p>
-      </w:sdtContent>
-    </w:sdt>
-    <w:p>
-      <w:r>
-        <w:br w:type="page"/>
-      </w:r>
-    </w:p>
-    <w:p>
-      <w:pPr>
-        <w:pStyle w:val="Heading1"/>
-      </w:pPr>
-      <w:bookmarkStart w:id="2" w:name="_Toc87348958"/>
-      <w:r>
-        <w:lastRenderedPageBreak/>
+      </w:pPr>
+      <w:r>
         <w:t>Introduction</w:t>
       </w:r>
-      <w:bookmarkEnd w:id="2"/>
     </w:p>
     <w:p>
       <w:pPr>
         <w:pStyle w:val="Heading2"/>
       </w:pPr>
-      <w:bookmarkStart w:id="3" w:name="_Toc87348959"/>
       <w:r>
         <w:t>Overview</w:t>
       </w:r>
-      <w:bookmarkEnd w:id="3"/>
     </w:p>
     <w:p>
       <w:pPr>
@@ -1763,21 +252,17 @@
       <w:pPr>
         <w:pStyle w:val="Heading2"/>
       </w:pPr>
-      <w:bookmarkStart w:id="4" w:name="_Toc87348960"/>
       <w:r>
         <w:t>Problem statement</w:t>
       </w:r>
-      <w:bookmarkEnd w:id="4"/>
     </w:p>
     <w:p>
       <w:pPr>
         <w:pStyle w:val="Heading2"/>
       </w:pPr>
-      <w:bookmarkStart w:id="5" w:name="_Toc87348961"/>
       <w:r>
         <w:t>Objectives of the research</w:t>
       </w:r>
-      <w:bookmarkEnd w:id="5"/>
     </w:p>
     <w:p>
       <w:r>
@@ -1823,37 +308,25 @@
       <w:r>
         <w:br w:type="page"/>
       </w:r>
-      <w:bookmarkStart w:id="6" w:name="_Toc87348962"/>
       <w:r>
         <w:lastRenderedPageBreak/>
-        <w:t>Literature review</w:t>
-      </w:r>
-      <w:bookmarkEnd w:id="6"/>
-      <w:r>
-        <w:t xml:space="preserve"> </w:t>
+        <w:t xml:space="preserve">Literature review </w:t>
       </w:r>
     </w:p>
     <w:p>
       <w:pPr>
         <w:pStyle w:val="Heading2"/>
       </w:pPr>
-      <w:bookmarkStart w:id="7" w:name="_Toc87348963"/>
       <w:r>
         <w:t>The role of Software in Scientific research</w:t>
       </w:r>
-      <w:bookmarkEnd w:id="7"/>
     </w:p>
     <w:p>
       <w:pPr>
         <w:pStyle w:val="Heading3"/>
       </w:pPr>
-      <w:bookmarkStart w:id="8" w:name="_Toc87348964"/>
-      <w:r>
-        <w:t>Introduction</w:t>
-      </w:r>
-      <w:bookmarkEnd w:id="8"/>
-      <w:r>
-        <w:t xml:space="preserve"> </w:t>
+      <w:r>
+        <w:t xml:space="preserve">Introduction </w:t>
       </w:r>
     </w:p>
     <w:p>
@@ -2003,14 +476,12 @@
       <w:pPr>
         <w:pStyle w:val="Heading3"/>
       </w:pPr>
-      <w:bookmarkStart w:id="9" w:name="_Toc87348965"/>
       <w:r>
         <w:t xml:space="preserve">General roles of software in a </w:t>
       </w:r>
       <w:r>
         <w:t>research</w:t>
       </w:r>
-      <w:bookmarkEnd w:id="9"/>
       <w:r>
         <w:t xml:space="preserve"> </w:t>
       </w:r>
@@ -2208,11 +679,9 @@
       <w:pPr>
         <w:pStyle w:val="Heading3"/>
       </w:pPr>
-      <w:bookmarkStart w:id="10" w:name="_Toc87348966"/>
       <w:r>
         <w:t>Concrete roles of software in a research</w:t>
       </w:r>
-      <w:bookmarkEnd w:id="10"/>
     </w:p>
     <w:p>
       <w:r>
@@ -2385,7 +854,6 @@
       <w:pPr>
         <w:pStyle w:val="Heading2"/>
       </w:pPr>
-      <w:bookmarkStart w:id="11" w:name="_Toc87348967"/>
       <w:r>
         <w:lastRenderedPageBreak/>
         <w:t xml:space="preserve">Literature review on classification of software </w:t>
@@ -2396,7 +864,6 @@
       <w:r>
         <w:t xml:space="preserve"> purpose</w:t>
       </w:r>
-      <w:bookmarkEnd w:id="11"/>
     </w:p>
     <w:p>
       <w:r>
@@ -2470,155 +937,31 @@
         <w:t>Calculation</w:t>
       </w:r>
     </w:p>
-    <w:p>
-      <w:pPr>
-        <w:pStyle w:val="Heading1"/>
-      </w:pPr>
-      <w:bookmarkStart w:id="12" w:name="_Toc87348968"/>
-      <w:r>
-        <w:t>Training Data -</w:t>
-      </w:r>
-      <w:proofErr w:type="spellStart"/>
-      <w:r>
-        <w:t>SoMeSci</w:t>
-      </w:r>
-      <w:bookmarkEnd w:id="12"/>
-      <w:proofErr w:type="spellEnd"/>
-    </w:p>
-    <w:p>
-      <w:pPr>
-        <w:pStyle w:val="Heading2"/>
-      </w:pPr>
-      <w:r>
-        <w:tab/>
-      </w:r>
-      <w:bookmarkStart w:id="13" w:name="_Toc87348969"/>
-      <w:r>
-        <w:t xml:space="preserve">Preparation of Training Data – Extension of </w:t>
-      </w:r>
-      <w:proofErr w:type="spellStart"/>
-      <w:r>
-        <w:t>SoMeSci</w:t>
-      </w:r>
-      <w:bookmarkEnd w:id="13"/>
-      <w:proofErr w:type="spellEnd"/>
-    </w:p>
-    <w:p>
+    <w:p/>
+    <w:p>
+      <w:r>
+        <w:t>Calculation</w:t>
+      </w:r>
+    </w:p>
+    <w:p>
+      <w:pPr>
+        <w:jc w:val="left"/>
+        <w:rPr>
+          <w:rFonts w:cstheme="minorHAnsi"/>
+          <w:b/>
+          <w:bCs/>
+          <w:sz w:val="32"/>
+          <w:szCs w:val="32"/>
+        </w:rPr>
+      </w:pPr>
       <w:r>
         <w:br w:type="page"/>
       </w:r>
     </w:p>
     <w:p>
       <w:pPr>
-        <w:pStyle w:val="Heading1"/>
-      </w:pPr>
-      <w:bookmarkStart w:id="14" w:name="_Toc87348970"/>
-      <w:r>
-        <w:lastRenderedPageBreak/>
-        <w:t>Feature selection</w:t>
-      </w:r>
-      <w:bookmarkEnd w:id="14"/>
-      <w:r>
-        <w:t xml:space="preserve"> </w:t>
-      </w:r>
-    </w:p>
-    <w:p>
-      <w:r>
-        <w:br w:type="page"/>
-      </w:r>
-    </w:p>
-    <w:p>
-      <w:pPr>
-        <w:pStyle w:val="Heading1"/>
-      </w:pPr>
-      <w:bookmarkStart w:id="15" w:name="_Toc87348971"/>
-      <w:r>
-        <w:lastRenderedPageBreak/>
-        <w:t>Selection of Classifiers and Training</w:t>
-      </w:r>
-      <w:bookmarkEnd w:id="15"/>
-    </w:p>
-    <w:p>
-      <w:r>
-        <w:br w:type="page"/>
-      </w:r>
-    </w:p>
-    <w:p>
-      <w:pPr>
-        <w:pStyle w:val="Heading1"/>
-      </w:pPr>
-      <w:bookmarkStart w:id="16" w:name="_Toc87348972"/>
-      <w:r>
-        <w:lastRenderedPageBreak/>
-        <w:t>Classification and optimization of Training Models</w:t>
-      </w:r>
-      <w:bookmarkEnd w:id="16"/>
-      <w:r>
-        <w:t xml:space="preserve"> </w:t>
-      </w:r>
-    </w:p>
-    <w:p>
-      <w:r>
-        <w:br w:type="page"/>
-      </w:r>
-    </w:p>
-    <w:p>
-      <w:pPr>
-        <w:pStyle w:val="Heading1"/>
-      </w:pPr>
-      <w:bookmarkStart w:id="17" w:name="_Toc87348973"/>
-      <w:r>
-        <w:lastRenderedPageBreak/>
-        <w:t>Evaluation and visualization of Results</w:t>
-      </w:r>
-      <w:bookmarkEnd w:id="17"/>
-      <w:r>
-        <w:t xml:space="preserve"> </w:t>
-      </w:r>
-    </w:p>
-    <w:p>
-      <w:r>
-        <w:br w:type="page"/>
-      </w:r>
-    </w:p>
-    <w:p>
-      <w:pPr>
-        <w:pStyle w:val="Heading1"/>
-      </w:pPr>
-      <w:bookmarkStart w:id="18" w:name="_Toc87348974"/>
-      <w:r>
-        <w:lastRenderedPageBreak/>
-        <w:t>Summary of outcomes</w:t>
-      </w:r>
-      <w:bookmarkEnd w:id="18"/>
-      <w:r>
-        <w:t xml:space="preserve"> </w:t>
-      </w:r>
-    </w:p>
-    <w:p>
-      <w:r>
-        <w:br w:type="page"/>
-      </w:r>
-    </w:p>
-    <w:p>
-      <w:pPr>
-        <w:pStyle w:val="Heading1"/>
-      </w:pPr>
-      <w:bookmarkStart w:id="19" w:name="_Toc87348975"/>
-      <w:r>
-        <w:lastRenderedPageBreak/>
-        <w:t>Future work</w:t>
-      </w:r>
-      <w:bookmarkEnd w:id="19"/>
-    </w:p>
-    <w:p>
-      <w:r>
-        <w:br w:type="page"/>
-      </w:r>
-    </w:p>
-    <w:p>
-      <w:pPr>
         <w:pStyle w:val="Title"/>
+        <w:ind w:left="0"/>
       </w:pPr>
       <w:r>
         <w:lastRenderedPageBreak/>

</xml_diff>